<commit_message>
Modified version of exercise
Corrected old URL and broken random generator link.  Removed numeric exercise reference.
</commit_message>
<xml_diff>
--- a/exercises/week-4/Exercise-CRAP.docx
+++ b/exercises/week-4/Exercise-CRAP.docx
@@ -1,6 +1,6 @@
 
 <file path=word/document.xml><?xml version="1.0" encoding="utf-8"?>
-<w:document xmlns:wpc="http://schemas.microsoft.com/office/word/2010/wordprocessingCanvas" xmlns:mo="http://schemas.microsoft.com/office/mac/office/2008/main" xmlns:mc="http://schemas.openxmlformats.org/markup-compatibility/2006" xmlns:mv="urn:schemas-microsoft-com:mac:vml" xmlns:o="urn:schemas-microsoft-com:office:office" xmlns:r="http://schemas.openxmlformats.org/officeDocument/2006/relationships" xmlns:m="http://schemas.openxmlformats.org/officeDocument/2006/math" xmlns:v="urn:schemas-microsoft-com:vml" xmlns:wp14="http://schemas.microsoft.com/office/word/2010/wordprocessingDrawing" xmlns:wp="http://schemas.openxmlformats.org/drawingml/2006/wordprocessingDrawing" xmlns:w10="urn:schemas-microsoft-com:office:word" xmlns:w="http://schemas.openxmlformats.org/wordprocessingml/2006/main" xmlns:w14="http://schemas.microsoft.com/office/word/2010/wordml" xmlns:w15="http://schemas.microsoft.com/office/word/2012/wordml" xmlns:wpg="http://schemas.microsoft.com/office/word/2010/wordprocessingGroup" xmlns:wpi="http://schemas.microsoft.com/office/word/2010/wordprocessingInk" xmlns:wne="http://schemas.microsoft.com/office/word/2006/wordml" xmlns:wps="http://schemas.microsoft.com/office/word/2010/wordprocessingShape" mc:Ignorable="w14 w15 wp14">
+<w:document xmlns:wpc="http://schemas.microsoft.com/office/word/2010/wordprocessingCanvas" xmlns:cx="http://schemas.microsoft.com/office/drawing/2014/chartex" xmlns:mc="http://schemas.openxmlformats.org/markup-compatibility/2006" xmlns:o="urn:schemas-microsoft-com:office:office" xmlns:r="http://schemas.openxmlformats.org/officeDocument/2006/relationships" xmlns:m="http://schemas.openxmlformats.org/officeDocument/2006/math" xmlns:v="urn:schemas-microsoft-com:vml" xmlns:wp14="http://schemas.microsoft.com/office/word/2010/wordprocessingDrawing" xmlns:wp="http://schemas.openxmlformats.org/drawingml/2006/wordprocessingDrawing" xmlns:w10="urn:schemas-microsoft-com:office:word" xmlns:w="http://schemas.openxmlformats.org/wordprocessingml/2006/main" xmlns:w14="http://schemas.microsoft.com/office/word/2010/wordml" xmlns:w15="http://schemas.microsoft.com/office/word/2012/wordml" xmlns:w16se="http://schemas.microsoft.com/office/word/2015/wordml/symex" xmlns:wpg="http://schemas.microsoft.com/office/word/2010/wordprocessingGroup" xmlns:wpi="http://schemas.microsoft.com/office/word/2010/wordprocessingInk" xmlns:wne="http://schemas.microsoft.com/office/word/2006/wordml" xmlns:wps="http://schemas.microsoft.com/office/word/2010/wordprocessingShape" mc:Ignorable="w14 w15 w16se wp14">
   <w:body>
     <w:p>
       <w:pPr>
@@ -19,18 +19,6 @@
         <w:rPr>
           <w:sz w:val="48"/>
         </w:rPr>
-        <w:t xml:space="preserve"> </w:t>
-      </w:r>
-      <w:r>
-        <w:rPr>
-          <w:sz w:val="48"/>
-        </w:rPr>
-        <w:t>6A</w:t>
-      </w:r>
-      <w:r>
-        <w:rPr>
-          <w:sz w:val="48"/>
-        </w:rPr>
         <w:t xml:space="preserve">:  </w:t>
       </w:r>
       <w:r>
@@ -39,8 +27,6 @@
         </w:rPr>
         <w:t>Analyzing Webs</w:t>
       </w:r>
-      <w:bookmarkStart w:id="0" w:name="_GoBack"/>
-      <w:bookmarkEnd w:id="0"/>
       <w:r>
         <w:rPr>
           <w:sz w:val="48"/>
@@ -159,21 +145,8 @@
         <w:t>Alignment:</w:t>
       </w:r>
     </w:p>
-    <w:p>
-      <w:pPr>
-        <w:ind w:left="360"/>
-      </w:pPr>
-    </w:p>
-    <w:p>
-      <w:pPr>
-        <w:ind w:left="360"/>
-      </w:pPr>
-    </w:p>
-    <w:p>
-      <w:pPr>
-        <w:ind w:left="360"/>
-      </w:pPr>
-    </w:p>
+    <w:p/>
+    <w:p/>
     <w:p>
       <w:pPr>
         <w:numPr>
@@ -188,7 +161,6 @@
     </w:p>
     <w:p/>
     <w:p/>
-    <w:p/>
     <w:p>
       <w:pPr>
         <w:numPr>
@@ -203,7 +175,6 @@
     </w:p>
     <w:p/>
     <w:p/>
-    <w:p/>
     <w:p>
       <w:pPr>
         <w:numPr>
@@ -232,7 +203,6 @@
     </w:p>
     <w:p/>
     <w:p/>
-    <w:p/>
     <w:p>
       <w:pPr>
         <w:numPr>
@@ -257,10 +227,18 @@
         <w:spacing w:after="0" w:line="240" w:lineRule="auto"/>
       </w:pPr>
       <w:r>
-        <w:t>Now go into m</w:t>
-      </w:r>
-      <w:r>
-        <w:t>yCourses,</w:t>
+        <w:t xml:space="preserve">Now go into </w:t>
+      </w:r>
+      <w:proofErr w:type="spellStart"/>
+      <w:r>
+        <w:t>m</w:t>
+      </w:r>
+      <w:r>
+        <w:t>yCourses</w:t>
+      </w:r>
+      <w:proofErr w:type="spellEnd"/>
+      <w:r>
+        <w:t>,</w:t>
       </w:r>
       <w:r>
         <w:t xml:space="preserve"> into the </w:t>
@@ -287,13 +265,19 @@
         <w:rPr>
           <w:b/>
         </w:rPr>
-        <w:t>http:// rochesterhomepage.</w:t>
+        <w:t>http://www.</w:t>
       </w:r>
       <w:r>
         <w:rPr>
           <w:b/>
         </w:rPr>
-        <w:t>net</w:t>
+        <w:t>rochester</w:t>
+      </w:r>
+      <w:r>
+        <w:rPr>
+          <w:b/>
+        </w:rPr>
+        <w:t>first.com</w:t>
       </w:r>
       <w:r>
         <w:rPr>
@@ -374,16 +358,7 @@
         </w:rPr>
       </w:pPr>
     </w:p>
-    <w:p>
-      <w:pPr>
-        <w:ind w:left="360"/>
-      </w:pPr>
-    </w:p>
-    <w:p>
-      <w:pPr>
-        <w:ind w:left="360"/>
-      </w:pPr>
-    </w:p>
+    <w:p/>
     <w:p>
       <w:pPr>
         <w:numPr>
@@ -404,7 +379,6 @@
       </w:pPr>
     </w:p>
     <w:p/>
-    <w:p/>
     <w:p>
       <w:pPr>
         <w:numPr>
@@ -418,7 +392,6 @@
       </w:r>
     </w:p>
     <w:p/>
-    <w:p/>
     <w:p>
       <w:pPr>
         <w:rPr>
@@ -465,11 +438,6 @@
       <w:r>
         <w:t>Typography</w:t>
       </w:r>
-    </w:p>
-    <w:p>
-      <w:pPr>
-        <w:spacing w:after="0" w:line="240" w:lineRule="auto"/>
-      </w:pPr>
     </w:p>
     <w:p>
       <w:pPr>
@@ -514,17 +482,14 @@
     <w:p/>
     <w:p>
       <w:r>
+        <w:lastRenderedPageBreak/>
         <w:br/>
       </w:r>
       <w:r>
         <w:br/>
       </w:r>
-      <w:r>
-        <w:br/>
-      </w:r>
-      <w:r>
-        <w:br/>
-      </w:r>
+      <w:bookmarkStart w:id="0" w:name="_GoBack"/>
+      <w:bookmarkEnd w:id="0"/>
       <w:r>
         <w:br/>
       </w:r>
@@ -618,14 +583,31 @@
         <w:rPr>
           <w:sz w:val="24"/>
         </w:rPr>
-        <w:t xml:space="preserve">http://www.uroulette.com/ or </w:t>
+        <w:t xml:space="preserve">http://www.uroulette.com/ </w:t>
+      </w:r>
+      <w:r>
+        <w:rPr>
+          <w:sz w:val="24"/>
+        </w:rPr>
+        <w:t xml:space="preserve">       </w:t>
+      </w:r>
+      <w:r>
+        <w:rPr>
+          <w:sz w:val="24"/>
+        </w:rPr>
+        <w:t xml:space="preserve">or </w:t>
       </w:r>
       <w:r>
         <w:rPr>
           <w:sz w:val="24"/>
         </w:rPr>
         <w:br/>
-        <w:t>http://www.randomwebsite.com/</w:t>
+      </w:r>
+      <w:r>
+        <w:rPr>
+          <w:sz w:val="24"/>
+        </w:rPr>
+        <w:t>http://www.whatsmyip.org/random-website-machine/</w:t>
       </w:r>
     </w:p>
     <w:p>
@@ -636,6 +618,7 @@
         <w:br w:type="page"/>
       </w:r>
       <w:r>
+        <w:lastRenderedPageBreak/>
         <w:t>Part 3:  Individual Critiques</w:t>
       </w:r>
     </w:p>
@@ -729,6 +712,7 @@
                 <w:b/>
                 <w:sz w:val="36"/>
               </w:rPr>
+              <w:lastRenderedPageBreak/>
               <w:t>bad site:</w:t>
             </w:r>
           </w:p>
@@ -1412,6 +1396,7 @@
                 <w:b/>
                 <w:sz w:val="36"/>
               </w:rPr>
+              <w:lastRenderedPageBreak/>
               <w:t>good site:</w:t>
             </w:r>
           </w:p>
@@ -2098,7 +2083,15 @@
         <w:t>CRAP-YOURNAME.docx</w:t>
       </w:r>
       <w:r>
-        <w:t>, to the appropriate dropbox before next class.</w:t>
+        <w:t xml:space="preserve">, to the appropriate </w:t>
+      </w:r>
+      <w:proofErr w:type="spellStart"/>
+      <w:r>
+        <w:t>dropbox</w:t>
+      </w:r>
+      <w:proofErr w:type="spellEnd"/>
+      <w:r>
+        <w:t xml:space="preserve"> before next class.</w:t>
       </w:r>
     </w:p>
     <w:sectPr>
@@ -2113,7 +2106,7 @@
 </file>
 
 <file path=word/endnotes.xml><?xml version="1.0" encoding="utf-8"?>
-<w:endnotes xmlns:wpc="http://schemas.microsoft.com/office/word/2010/wordprocessingCanvas" xmlns:mo="http://schemas.microsoft.com/office/mac/office/2008/main" xmlns:mc="http://schemas.openxmlformats.org/markup-compatibility/2006" xmlns:mv="urn:schemas-microsoft-com:mac:vml" xmlns:o="urn:schemas-microsoft-com:office:office" xmlns:r="http://schemas.openxmlformats.org/officeDocument/2006/relationships" xmlns:m="http://schemas.openxmlformats.org/officeDocument/2006/math" xmlns:v="urn:schemas-microsoft-com:vml" xmlns:wp14="http://schemas.microsoft.com/office/word/2010/wordprocessingDrawing" xmlns:wp="http://schemas.openxmlformats.org/drawingml/2006/wordprocessingDrawing" xmlns:w10="urn:schemas-microsoft-com:office:word" xmlns:w="http://schemas.openxmlformats.org/wordprocessingml/2006/main" xmlns:w14="http://schemas.microsoft.com/office/word/2010/wordml" xmlns:w15="http://schemas.microsoft.com/office/word/2012/wordml" xmlns:wpg="http://schemas.microsoft.com/office/word/2010/wordprocessingGroup" xmlns:wpi="http://schemas.microsoft.com/office/word/2010/wordprocessingInk" xmlns:wne="http://schemas.microsoft.com/office/word/2006/wordml" xmlns:wps="http://schemas.microsoft.com/office/word/2010/wordprocessingShape" mc:Ignorable="w14 w15 wp14">
+<w:endnotes xmlns:wpc="http://schemas.microsoft.com/office/word/2010/wordprocessingCanvas" xmlns:cx="http://schemas.microsoft.com/office/drawing/2014/chartex" xmlns:mc="http://schemas.openxmlformats.org/markup-compatibility/2006" xmlns:o="urn:schemas-microsoft-com:office:office" xmlns:r="http://schemas.openxmlformats.org/officeDocument/2006/relationships" xmlns:m="http://schemas.openxmlformats.org/officeDocument/2006/math" xmlns:v="urn:schemas-microsoft-com:vml" xmlns:wp14="http://schemas.microsoft.com/office/word/2010/wordprocessingDrawing" xmlns:wp="http://schemas.openxmlformats.org/drawingml/2006/wordprocessingDrawing" xmlns:w10="urn:schemas-microsoft-com:office:word" xmlns:w="http://schemas.openxmlformats.org/wordprocessingml/2006/main" xmlns:w14="http://schemas.microsoft.com/office/word/2010/wordml" xmlns:w15="http://schemas.microsoft.com/office/word/2012/wordml" xmlns:w16se="http://schemas.microsoft.com/office/word/2015/wordml/symex" xmlns:wpg="http://schemas.microsoft.com/office/word/2010/wordprocessingGroup" xmlns:wpi="http://schemas.microsoft.com/office/word/2010/wordprocessingInk" xmlns:wne="http://schemas.microsoft.com/office/word/2006/wordml" xmlns:wps="http://schemas.microsoft.com/office/word/2010/wordprocessingShape" mc:Ignorable="w14 w15 w16se wp14">
   <w:endnote w:type="separator" w:id="-1">
     <w:p>
       <w:pPr>
@@ -2138,7 +2131,7 @@
 </file>
 
 <file path=word/footnotes.xml><?xml version="1.0" encoding="utf-8"?>
-<w:footnotes xmlns:wpc="http://schemas.microsoft.com/office/word/2010/wordprocessingCanvas" xmlns:mo="http://schemas.microsoft.com/office/mac/office/2008/main" xmlns:mc="http://schemas.openxmlformats.org/markup-compatibility/2006" xmlns:mv="urn:schemas-microsoft-com:mac:vml" xmlns:o="urn:schemas-microsoft-com:office:office" xmlns:r="http://schemas.openxmlformats.org/officeDocument/2006/relationships" xmlns:m="http://schemas.openxmlformats.org/officeDocument/2006/math" xmlns:v="urn:schemas-microsoft-com:vml" xmlns:wp14="http://schemas.microsoft.com/office/word/2010/wordprocessingDrawing" xmlns:wp="http://schemas.openxmlformats.org/drawingml/2006/wordprocessingDrawing" xmlns:w10="urn:schemas-microsoft-com:office:word" xmlns:w="http://schemas.openxmlformats.org/wordprocessingml/2006/main" xmlns:w14="http://schemas.microsoft.com/office/word/2010/wordml" xmlns:w15="http://schemas.microsoft.com/office/word/2012/wordml" xmlns:wpg="http://schemas.microsoft.com/office/word/2010/wordprocessingGroup" xmlns:wpi="http://schemas.microsoft.com/office/word/2010/wordprocessingInk" xmlns:wne="http://schemas.microsoft.com/office/word/2006/wordml" xmlns:wps="http://schemas.microsoft.com/office/word/2010/wordprocessingShape" mc:Ignorable="w14 w15 wp14">
+<w:footnotes xmlns:wpc="http://schemas.microsoft.com/office/word/2010/wordprocessingCanvas" xmlns:cx="http://schemas.microsoft.com/office/drawing/2014/chartex" xmlns:mc="http://schemas.openxmlformats.org/markup-compatibility/2006" xmlns:o="urn:schemas-microsoft-com:office:office" xmlns:r="http://schemas.openxmlformats.org/officeDocument/2006/relationships" xmlns:m="http://schemas.openxmlformats.org/officeDocument/2006/math" xmlns:v="urn:schemas-microsoft-com:vml" xmlns:wp14="http://schemas.microsoft.com/office/word/2010/wordprocessingDrawing" xmlns:wp="http://schemas.openxmlformats.org/drawingml/2006/wordprocessingDrawing" xmlns:w10="urn:schemas-microsoft-com:office:word" xmlns:w="http://schemas.openxmlformats.org/wordprocessingml/2006/main" xmlns:w14="http://schemas.microsoft.com/office/word/2010/wordml" xmlns:w15="http://schemas.microsoft.com/office/word/2012/wordml" xmlns:w16se="http://schemas.microsoft.com/office/word/2015/wordml/symex" xmlns:wpg="http://schemas.microsoft.com/office/word/2010/wordprocessingGroup" xmlns:wpi="http://schemas.microsoft.com/office/word/2010/wordprocessingInk" xmlns:wne="http://schemas.microsoft.com/office/word/2006/wordml" xmlns:wps="http://schemas.microsoft.com/office/word/2010/wordprocessingShape" mc:Ignorable="w14 w15 w16se wp14">
   <w:footnote w:type="separator" w:id="-1">
     <w:p>
       <w:pPr>
@@ -2163,7 +2156,7 @@
 </file>
 
 <file path=word/header1.xml><?xml version="1.0" encoding="utf-8"?>
-<w:hdr xmlns:wpc="http://schemas.microsoft.com/office/word/2010/wordprocessingCanvas" xmlns:mo="http://schemas.microsoft.com/office/mac/office/2008/main" xmlns:mc="http://schemas.openxmlformats.org/markup-compatibility/2006" xmlns:mv="urn:schemas-microsoft-com:mac:vml" xmlns:o="urn:schemas-microsoft-com:office:office" xmlns:r="http://schemas.openxmlformats.org/officeDocument/2006/relationships" xmlns:m="http://schemas.openxmlformats.org/officeDocument/2006/math" xmlns:v="urn:schemas-microsoft-com:vml" xmlns:wp14="http://schemas.microsoft.com/office/word/2010/wordprocessingDrawing" xmlns:wp="http://schemas.openxmlformats.org/drawingml/2006/wordprocessingDrawing" xmlns:w10="urn:schemas-microsoft-com:office:word" xmlns:w="http://schemas.openxmlformats.org/wordprocessingml/2006/main" xmlns:w14="http://schemas.microsoft.com/office/word/2010/wordml" xmlns:w15="http://schemas.microsoft.com/office/word/2012/wordml" xmlns:wpg="http://schemas.microsoft.com/office/word/2010/wordprocessingGroup" xmlns:wpi="http://schemas.microsoft.com/office/word/2010/wordprocessingInk" xmlns:wne="http://schemas.microsoft.com/office/word/2006/wordml" xmlns:wps="http://schemas.microsoft.com/office/word/2010/wordprocessingShape" mc:Ignorable="w14 w15 wp14">
+<w:hdr xmlns:wpc="http://schemas.microsoft.com/office/word/2010/wordprocessingCanvas" xmlns:cx="http://schemas.microsoft.com/office/drawing/2014/chartex" xmlns:mc="http://schemas.openxmlformats.org/markup-compatibility/2006" xmlns:o="urn:schemas-microsoft-com:office:office" xmlns:r="http://schemas.openxmlformats.org/officeDocument/2006/relationships" xmlns:m="http://schemas.openxmlformats.org/officeDocument/2006/math" xmlns:v="urn:schemas-microsoft-com:vml" xmlns:wp14="http://schemas.microsoft.com/office/word/2010/wordprocessingDrawing" xmlns:wp="http://schemas.openxmlformats.org/drawingml/2006/wordprocessingDrawing" xmlns:w10="urn:schemas-microsoft-com:office:word" xmlns:w="http://schemas.openxmlformats.org/wordprocessingml/2006/main" xmlns:w14="http://schemas.microsoft.com/office/word/2010/wordml" xmlns:w15="http://schemas.microsoft.com/office/word/2012/wordml" xmlns:w16se="http://schemas.microsoft.com/office/word/2015/wordml/symex" xmlns:wpg="http://schemas.microsoft.com/office/word/2010/wordprocessingGroup" xmlns:wpi="http://schemas.microsoft.com/office/word/2010/wordprocessingInk" xmlns:wne="http://schemas.microsoft.com/office/word/2006/wordml" xmlns:wps="http://schemas.microsoft.com/office/word/2010/wordprocessingShape" mc:Ignorable="w14 w15 w16se wp14">
   <w:p>
     <w:pPr>
       <w:pStyle w:val="Header"/>
@@ -2177,8 +2170,8 @@
 </file>
 
 <file path=word/numbering.xml><?xml version="1.0" encoding="utf-8"?>
-<w:numbering xmlns:wpc="http://schemas.microsoft.com/office/word/2010/wordprocessingCanvas" xmlns:mo="http://schemas.microsoft.com/office/mac/office/2008/main" xmlns:mc="http://schemas.openxmlformats.org/markup-compatibility/2006" xmlns:mv="urn:schemas-microsoft-com:mac:vml" xmlns:o="urn:schemas-microsoft-com:office:office" xmlns:r="http://schemas.openxmlformats.org/officeDocument/2006/relationships" xmlns:m="http://schemas.openxmlformats.org/officeDocument/2006/math" xmlns:v="urn:schemas-microsoft-com:vml" xmlns:wp14="http://schemas.microsoft.com/office/word/2010/wordprocessingDrawing" xmlns:wp="http://schemas.openxmlformats.org/drawingml/2006/wordprocessingDrawing" xmlns:w10="urn:schemas-microsoft-com:office:word" xmlns:w="http://schemas.openxmlformats.org/wordprocessingml/2006/main" xmlns:w14="http://schemas.microsoft.com/office/word/2010/wordml" xmlns:w15="http://schemas.microsoft.com/office/word/2012/wordml" xmlns:wpg="http://schemas.microsoft.com/office/word/2010/wordprocessingGroup" xmlns:wpi="http://schemas.microsoft.com/office/word/2010/wordprocessingInk" xmlns:wne="http://schemas.microsoft.com/office/word/2006/wordml" xmlns:wps="http://schemas.microsoft.com/office/word/2010/wordprocessingShape" mc:Ignorable="w14 w15 wp14">
-  <w:abstractNum w:abstractNumId="0">
+<w:numbering xmlns:wpc="http://schemas.microsoft.com/office/word/2010/wordprocessingCanvas" xmlns:cx="http://schemas.microsoft.com/office/drawing/2014/chartex" xmlns:mc="http://schemas.openxmlformats.org/markup-compatibility/2006" xmlns:o="urn:schemas-microsoft-com:office:office" xmlns:r="http://schemas.openxmlformats.org/officeDocument/2006/relationships" xmlns:m="http://schemas.openxmlformats.org/officeDocument/2006/math" xmlns:v="urn:schemas-microsoft-com:vml" xmlns:wp14="http://schemas.microsoft.com/office/word/2010/wordprocessingDrawing" xmlns:wp="http://schemas.openxmlformats.org/drawingml/2006/wordprocessingDrawing" xmlns:w10="urn:schemas-microsoft-com:office:word" xmlns:w="http://schemas.openxmlformats.org/wordprocessingml/2006/main" xmlns:w14="http://schemas.microsoft.com/office/word/2010/wordml" xmlns:w15="http://schemas.microsoft.com/office/word/2012/wordml" xmlns:w16se="http://schemas.microsoft.com/office/word/2015/wordml/symex" xmlns:wpg="http://schemas.microsoft.com/office/word/2010/wordprocessingGroup" xmlns:wpi="http://schemas.microsoft.com/office/word/2010/wordprocessingInk" xmlns:wne="http://schemas.microsoft.com/office/word/2006/wordml" xmlns:wps="http://schemas.microsoft.com/office/word/2010/wordprocessingShape" mc:Ignorable="w14 w15 w16se wp14">
+  <w:abstractNum w:abstractNumId="0" w15:restartNumberingAfterBreak="0">
     <w:nsid w:val="026B6653"/>
     <w:multiLevelType w:val="hybridMultilevel"/>
     <w:tmpl w:val="832EEFB2"/>
@@ -2291,7 +2284,7 @@
       </w:rPr>
     </w:lvl>
   </w:abstractNum>
-  <w:abstractNum w:abstractNumId="1">
+  <w:abstractNum w:abstractNumId="1" w15:restartNumberingAfterBreak="0">
     <w:nsid w:val="06981B3F"/>
     <w:multiLevelType w:val="hybridMultilevel"/>
     <w:tmpl w:val="CD4EAF22"/>
@@ -2377,7 +2370,7 @@
       </w:pPr>
     </w:lvl>
   </w:abstractNum>
-  <w:abstractNum w:abstractNumId="2">
+  <w:abstractNum w:abstractNumId="2" w15:restartNumberingAfterBreak="0">
     <w:nsid w:val="0858468C"/>
     <w:multiLevelType w:val="hybridMultilevel"/>
     <w:tmpl w:val="5EB6E7D6"/>
@@ -2518,7 +2511,7 @@
       </w:rPr>
     </w:lvl>
   </w:abstractNum>
-  <w:abstractNum w:abstractNumId="3">
+  <w:abstractNum w:abstractNumId="3" w15:restartNumberingAfterBreak="0">
     <w:nsid w:val="10DC7185"/>
     <w:multiLevelType w:val="hybridMultilevel"/>
     <w:tmpl w:val="B7BC2A74"/>
@@ -2631,7 +2624,7 @@
       </w:rPr>
     </w:lvl>
   </w:abstractNum>
-  <w:abstractNum w:abstractNumId="4">
+  <w:abstractNum w:abstractNumId="4" w15:restartNumberingAfterBreak="0">
     <w:nsid w:val="15E233C3"/>
     <w:multiLevelType w:val="hybridMultilevel"/>
     <w:tmpl w:val="57A4C6CA"/>
@@ -2744,7 +2737,7 @@
       </w:rPr>
     </w:lvl>
   </w:abstractNum>
-  <w:abstractNum w:abstractNumId="5">
+  <w:abstractNum w:abstractNumId="5" w15:restartNumberingAfterBreak="0">
     <w:nsid w:val="2D560143"/>
     <w:multiLevelType w:val="multilevel"/>
     <w:tmpl w:val="1E7AAC9E"/>
@@ -2886,7 +2879,7 @@
       </w:rPr>
     </w:lvl>
   </w:abstractNum>
-  <w:abstractNum w:abstractNumId="6">
+  <w:abstractNum w:abstractNumId="6" w15:restartNumberingAfterBreak="0">
     <w:nsid w:val="2DBB0FE7"/>
     <w:multiLevelType w:val="hybridMultilevel"/>
     <w:tmpl w:val="68B091EA"/>
@@ -2999,7 +2992,7 @@
       </w:rPr>
     </w:lvl>
   </w:abstractNum>
-  <w:abstractNum w:abstractNumId="7">
+  <w:abstractNum w:abstractNumId="7" w15:restartNumberingAfterBreak="0">
     <w:nsid w:val="32AE7688"/>
     <w:multiLevelType w:val="hybridMultilevel"/>
     <w:tmpl w:val="29E462C8"/>
@@ -3085,7 +3078,7 @@
       </w:pPr>
     </w:lvl>
   </w:abstractNum>
-  <w:abstractNum w:abstractNumId="8">
+  <w:abstractNum w:abstractNumId="8" w15:restartNumberingAfterBreak="0">
     <w:nsid w:val="38A13EF0"/>
     <w:multiLevelType w:val="hybridMultilevel"/>
     <w:tmpl w:val="797E7686"/>
@@ -3171,7 +3164,7 @@
       </w:pPr>
     </w:lvl>
   </w:abstractNum>
-  <w:abstractNum w:abstractNumId="9">
+  <w:abstractNum w:abstractNumId="9" w15:restartNumberingAfterBreak="0">
     <w:nsid w:val="392C1ACB"/>
     <w:multiLevelType w:val="hybridMultilevel"/>
     <w:tmpl w:val="73D2ACF8"/>
@@ -3260,7 +3253,7 @@
       </w:pPr>
     </w:lvl>
   </w:abstractNum>
-  <w:abstractNum w:abstractNumId="10">
+  <w:abstractNum w:abstractNumId="10" w15:restartNumberingAfterBreak="0">
     <w:nsid w:val="3C3752BD"/>
     <w:multiLevelType w:val="multilevel"/>
     <w:tmpl w:val="0409001F"/>
@@ -3346,7 +3339,7 @@
       </w:pPr>
     </w:lvl>
   </w:abstractNum>
-  <w:abstractNum w:abstractNumId="11">
+  <w:abstractNum w:abstractNumId="11" w15:restartNumberingAfterBreak="0">
     <w:nsid w:val="3D0517A9"/>
     <w:multiLevelType w:val="hybridMultilevel"/>
     <w:tmpl w:val="E422A224"/>
@@ -3435,7 +3428,7 @@
       </w:pPr>
     </w:lvl>
   </w:abstractNum>
-  <w:abstractNum w:abstractNumId="12">
+  <w:abstractNum w:abstractNumId="12" w15:restartNumberingAfterBreak="0">
     <w:nsid w:val="42AF03D8"/>
     <w:multiLevelType w:val="hybridMultilevel"/>
     <w:tmpl w:val="6A8CEC6A"/>
@@ -3521,7 +3514,7 @@
       </w:pPr>
     </w:lvl>
   </w:abstractNum>
-  <w:abstractNum w:abstractNumId="13">
+  <w:abstractNum w:abstractNumId="13" w15:restartNumberingAfterBreak="0">
     <w:nsid w:val="465729A5"/>
     <w:multiLevelType w:val="hybridMultilevel"/>
     <w:tmpl w:val="B64E5BC6"/>
@@ -3634,7 +3627,7 @@
       </w:rPr>
     </w:lvl>
   </w:abstractNum>
-  <w:abstractNum w:abstractNumId="14">
+  <w:abstractNum w:abstractNumId="14" w15:restartNumberingAfterBreak="0">
     <w:nsid w:val="47DC7701"/>
     <w:multiLevelType w:val="hybridMultilevel"/>
     <w:tmpl w:val="57DAB974"/>
@@ -3720,7 +3713,7 @@
       </w:pPr>
     </w:lvl>
   </w:abstractNum>
-  <w:abstractNum w:abstractNumId="15">
+  <w:abstractNum w:abstractNumId="15" w15:restartNumberingAfterBreak="0">
     <w:nsid w:val="483136B1"/>
     <w:multiLevelType w:val="hybridMultilevel"/>
     <w:tmpl w:val="04F0B242"/>
@@ -3809,7 +3802,7 @@
       </w:pPr>
     </w:lvl>
   </w:abstractNum>
-  <w:abstractNum w:abstractNumId="16">
+  <w:abstractNum w:abstractNumId="16" w15:restartNumberingAfterBreak="0">
     <w:nsid w:val="4DF865AB"/>
     <w:multiLevelType w:val="hybridMultilevel"/>
     <w:tmpl w:val="50BCCB4E"/>
@@ -3922,7 +3915,7 @@
       </w:rPr>
     </w:lvl>
   </w:abstractNum>
-  <w:abstractNum w:abstractNumId="17">
+  <w:abstractNum w:abstractNumId="17" w15:restartNumberingAfterBreak="0">
     <w:nsid w:val="4EFC545C"/>
     <w:multiLevelType w:val="multilevel"/>
     <w:tmpl w:val="0409001F"/>
@@ -4008,7 +4001,7 @@
       </w:pPr>
     </w:lvl>
   </w:abstractNum>
-  <w:abstractNum w:abstractNumId="18">
+  <w:abstractNum w:abstractNumId="18" w15:restartNumberingAfterBreak="0">
     <w:nsid w:val="5293103F"/>
     <w:multiLevelType w:val="hybridMultilevel"/>
     <w:tmpl w:val="EF9CC692"/>
@@ -4097,7 +4090,7 @@
       </w:pPr>
     </w:lvl>
   </w:abstractNum>
-  <w:abstractNum w:abstractNumId="19">
+  <w:abstractNum w:abstractNumId="19" w15:restartNumberingAfterBreak="0">
     <w:nsid w:val="5414500A"/>
     <w:multiLevelType w:val="hybridMultilevel"/>
     <w:tmpl w:val="9596FF86"/>
@@ -4183,7 +4176,7 @@
       </w:pPr>
     </w:lvl>
   </w:abstractNum>
-  <w:abstractNum w:abstractNumId="20">
+  <w:abstractNum w:abstractNumId="20" w15:restartNumberingAfterBreak="0">
     <w:nsid w:val="563D1BCB"/>
     <w:multiLevelType w:val="hybridMultilevel"/>
     <w:tmpl w:val="E526A8CC"/>
@@ -4296,7 +4289,7 @@
       </w:rPr>
     </w:lvl>
   </w:abstractNum>
-  <w:abstractNum w:abstractNumId="21">
+  <w:abstractNum w:abstractNumId="21" w15:restartNumberingAfterBreak="0">
     <w:nsid w:val="5B1F7CA6"/>
     <w:multiLevelType w:val="hybridMultilevel"/>
     <w:tmpl w:val="A142E6D2"/>
@@ -4382,7 +4375,7 @@
       </w:pPr>
     </w:lvl>
   </w:abstractNum>
-  <w:abstractNum w:abstractNumId="22">
+  <w:abstractNum w:abstractNumId="22" w15:restartNumberingAfterBreak="0">
     <w:nsid w:val="5DA9766D"/>
     <w:multiLevelType w:val="hybridMultilevel"/>
     <w:tmpl w:val="F4E6AB62"/>
@@ -4495,7 +4488,7 @@
       </w:rPr>
     </w:lvl>
   </w:abstractNum>
-  <w:abstractNum w:abstractNumId="23">
+  <w:abstractNum w:abstractNumId="23" w15:restartNumberingAfterBreak="0">
     <w:nsid w:val="63BF5416"/>
     <w:multiLevelType w:val="hybridMultilevel"/>
     <w:tmpl w:val="29F2AD7C"/>
@@ -4608,7 +4601,7 @@
       </w:rPr>
     </w:lvl>
   </w:abstractNum>
-  <w:abstractNum w:abstractNumId="24">
+  <w:abstractNum w:abstractNumId="24" w15:restartNumberingAfterBreak="0">
     <w:nsid w:val="63F567F4"/>
     <w:multiLevelType w:val="hybridMultilevel"/>
     <w:tmpl w:val="AD5044B4"/>
@@ -4694,7 +4687,7 @@
       </w:pPr>
     </w:lvl>
   </w:abstractNum>
-  <w:abstractNum w:abstractNumId="25">
+  <w:abstractNum w:abstractNumId="25" w15:restartNumberingAfterBreak="0">
     <w:nsid w:val="660F2983"/>
     <w:multiLevelType w:val="hybridMultilevel"/>
     <w:tmpl w:val="6E2CECF6"/>
@@ -4807,7 +4800,7 @@
       </w:rPr>
     </w:lvl>
   </w:abstractNum>
-  <w:abstractNum w:abstractNumId="26">
+  <w:abstractNum w:abstractNumId="26" w15:restartNumberingAfterBreak="0">
     <w:nsid w:val="66396498"/>
     <w:multiLevelType w:val="hybridMultilevel"/>
     <w:tmpl w:val="C5C6ECC6"/>
@@ -4893,7 +4886,7 @@
       </w:pPr>
     </w:lvl>
   </w:abstractNum>
-  <w:abstractNum w:abstractNumId="27">
+  <w:abstractNum w:abstractNumId="27" w15:restartNumberingAfterBreak="0">
     <w:nsid w:val="69E556D1"/>
     <w:multiLevelType w:val="hybridMultilevel"/>
     <w:tmpl w:val="BE1E29A0"/>
@@ -5006,7 +4999,7 @@
       </w:rPr>
     </w:lvl>
   </w:abstractNum>
-  <w:abstractNum w:abstractNumId="28">
+  <w:abstractNum w:abstractNumId="28" w15:restartNumberingAfterBreak="0">
     <w:nsid w:val="6F3B777E"/>
     <w:multiLevelType w:val="hybridMultilevel"/>
     <w:tmpl w:val="F44A726C"/>
@@ -5119,7 +5112,7 @@
       </w:rPr>
     </w:lvl>
   </w:abstractNum>
-  <w:abstractNum w:abstractNumId="29">
+  <w:abstractNum w:abstractNumId="29" w15:restartNumberingAfterBreak="0">
     <w:nsid w:val="71D95812"/>
     <w:multiLevelType w:val="multilevel"/>
     <w:tmpl w:val="EC1EBD8E"/>
@@ -5240,7 +5233,7 @@
       </w:rPr>
     </w:lvl>
   </w:abstractNum>
-  <w:abstractNum w:abstractNumId="30">
+  <w:abstractNum w:abstractNumId="30" w15:restartNumberingAfterBreak="0">
     <w:nsid w:val="7A8F1A6D"/>
     <w:multiLevelType w:val="hybridMultilevel"/>
     <w:tmpl w:val="498AAC9E"/>
@@ -5353,7 +5346,7 @@
       </w:rPr>
     </w:lvl>
   </w:abstractNum>
-  <w:abstractNum w:abstractNumId="31">
+  <w:abstractNum w:abstractNumId="31" w15:restartNumberingAfterBreak="0">
     <w:nsid w:val="7C1915FF"/>
     <w:multiLevelType w:val="hybridMultilevel"/>
     <w:tmpl w:val="1BDE5E34"/>
@@ -5466,7 +5459,7 @@
       </w:rPr>
     </w:lvl>
   </w:abstractNum>
-  <w:abstractNum w:abstractNumId="32">
+  <w:abstractNum w:abstractNumId="32" w15:restartNumberingAfterBreak="0">
     <w:nsid w:val="7E217B82"/>
     <w:multiLevelType w:val="hybridMultilevel"/>
     <w:tmpl w:val="F822E9BA"/>
@@ -5579,7 +5572,7 @@
       </w:rPr>
     </w:lvl>
   </w:abstractNum>
-  <w:abstractNum w:abstractNumId="33">
+  <w:abstractNum w:abstractNumId="33" w15:restartNumberingAfterBreak="0">
     <w:nsid w:val="7E8C09B9"/>
     <w:multiLevelType w:val="hybridMultilevel"/>
     <w:tmpl w:val="758027EE"/>
@@ -5771,7 +5764,7 @@
 </file>
 
 <file path=word/styles.xml><?xml version="1.0" encoding="utf-8"?>
-<w:styles xmlns:mc="http://schemas.openxmlformats.org/markup-compatibility/2006" xmlns:r="http://schemas.openxmlformats.org/officeDocument/2006/relationships" xmlns:w="http://schemas.openxmlformats.org/wordprocessingml/2006/main" xmlns:w14="http://schemas.microsoft.com/office/word/2010/wordml" xmlns:w15="http://schemas.microsoft.com/office/word/2012/wordml" mc:Ignorable="w14 w15">
+<w:styles xmlns:mc="http://schemas.openxmlformats.org/markup-compatibility/2006" xmlns:r="http://schemas.openxmlformats.org/officeDocument/2006/relationships" xmlns:w="http://schemas.openxmlformats.org/wordprocessingml/2006/main" xmlns:w14="http://schemas.microsoft.com/office/word/2010/wordml" xmlns:w15="http://schemas.microsoft.com/office/word/2012/wordml" xmlns:w16se="http://schemas.microsoft.com/office/word/2015/wordml/symex" mc:Ignorable="w14 w15 w16se">
   <w:docDefaults>
     <w:rPrDefault>
       <w:rPr>
@@ -5787,7 +5780,7 @@
       </w:pPr>
     </w:pPrDefault>
   </w:docDefaults>
-  <w:latentStyles w:defLockedState="0" w:defUIPriority="99" w:defSemiHidden="0" w:defUnhideWhenUsed="0" w:defQFormat="0" w:count="382">
+  <w:latentStyles w:defLockedState="0" w:defUIPriority="99" w:defSemiHidden="0" w:defUnhideWhenUsed="0" w:defQFormat="0" w:count="371">
     <w:lsdException w:name="Normal" w:uiPriority="0" w:qFormat="1"/>
     <w:lsdException w:name="heading 1" w:uiPriority="9" w:qFormat="1"/>
     <w:lsdException w:name="heading 2" w:semiHidden="1" w:uiPriority="9" w:unhideWhenUsed="1" w:qFormat="1"/>
@@ -5893,6 +5886,7 @@
     <w:lsdException w:name="HTML Sample" w:semiHidden="1" w:unhideWhenUsed="1"/>
     <w:lsdException w:name="HTML Typewriter" w:semiHidden="1" w:unhideWhenUsed="1"/>
     <w:lsdException w:name="HTML Variable" w:semiHidden="1" w:unhideWhenUsed="1"/>
+    <w:lsdException w:name="Normal Table" w:semiHidden="1" w:unhideWhenUsed="1"/>
     <w:lsdException w:name="annotation subject" w:semiHidden="1" w:unhideWhenUsed="1"/>
     <w:lsdException w:name="No List" w:semiHidden="1" w:unhideWhenUsed="1"/>
     <w:lsdException w:name="Outline List 1" w:semiHidden="1" w:unhideWhenUsed="1"/>
@@ -5938,18 +5932,11 @@
     <w:lsdException w:name="Table Subtle 1" w:semiHidden="1" w:unhideWhenUsed="1"/>
     <w:lsdException w:name="Table Subtle 2" w:semiHidden="1" w:unhideWhenUsed="1"/>
     <w:lsdException w:name="Table Web 1" w:semiHidden="1" w:unhideWhenUsed="1"/>
+    <w:lsdException w:name="Table Web 2" w:semiHidden="1" w:unhideWhenUsed="1"/>
     <w:lsdException w:name="Table Web 3" w:semiHidden="1" w:unhideWhenUsed="1"/>
     <w:lsdException w:name="Balloon Text" w:semiHidden="1" w:unhideWhenUsed="1"/>
     <w:lsdException w:name="Table Grid" w:uiPriority="59"/>
-    <w:lsdException w:name="Note Level 1" w:semiHidden="1" w:unhideWhenUsed="1"/>
-    <w:lsdException w:name="Note Level 2" w:semiHidden="1" w:unhideWhenUsed="1"/>
-    <w:lsdException w:name="Note Level 3" w:semiHidden="1" w:unhideWhenUsed="1"/>
-    <w:lsdException w:name="Note Level 4" w:semiHidden="1" w:unhideWhenUsed="1"/>
-    <w:lsdException w:name="Note Level 5" w:semiHidden="1" w:unhideWhenUsed="1"/>
-    <w:lsdException w:name="Note Level 6" w:semiHidden="1" w:unhideWhenUsed="1"/>
-    <w:lsdException w:name="Note Level 7" w:semiHidden="1" w:unhideWhenUsed="1"/>
-    <w:lsdException w:name="Note Level 8" w:semiHidden="1" w:unhideWhenUsed="1"/>
-    <w:lsdException w:name="Note Level 9" w:semiHidden="1" w:unhideWhenUsed="1"/>
+    <w:lsdException w:name="Table Theme" w:semiHidden="1" w:unhideWhenUsed="1"/>
     <w:lsdException w:name="Placeholder Text" w:semiHidden="1"/>
     <w:lsdException w:name="No Spacing" w:uiPriority="1" w:qFormat="1"/>
     <w:lsdException w:name="Light Shading" w:uiPriority="60"/>
@@ -6165,8 +6152,6 @@
     <w:lsdException w:name="List Table 5 Dark Accent 6" w:uiPriority="50"/>
     <w:lsdException w:name="List Table 6 Colorful Accent 6" w:uiPriority="51"/>
     <w:lsdException w:name="List Table 7 Colorful Accent 6" w:uiPriority="52"/>
-    <w:lsdException w:name="Mention" w:semiHidden="1" w:unhideWhenUsed="1"/>
-    <w:lsdException w:name="Smart Hyperlink" w:semiHidden="1" w:unhideWhenUsed="1"/>
   </w:latentStyles>
   <w:style w:type="paragraph" w:default="1" w:styleId="Normal">
     <w:name w:val="Normal"/>
@@ -6530,7 +6515,6 @@
       <w:spacing w:after="0" w:line="240" w:lineRule="auto"/>
     </w:pPr>
     <w:tblPr>
-      <w:tblInd w:w="0" w:type="dxa"/>
       <w:tblBorders>
         <w:top w:val="single" w:sz="4" w:space="0" w:color="000000" w:themeColor="text1"/>
         <w:left w:val="single" w:sz="4" w:space="0" w:color="000000" w:themeColor="text1"/>
@@ -6539,12 +6523,6 @@
         <w:insideH w:val="single" w:sz="4" w:space="0" w:color="000000" w:themeColor="text1"/>
         <w:insideV w:val="single" w:sz="4" w:space="0" w:color="000000" w:themeColor="text1"/>
       </w:tblBorders>
-      <w:tblCellMar>
-        <w:top w:w="0" w:type="dxa"/>
-        <w:left w:w="108" w:type="dxa"/>
-        <w:bottom w:w="0" w:type="dxa"/>
-        <w:right w:w="108" w:type="dxa"/>
-      </w:tblCellMar>
     </w:tblPr>
   </w:style>
   <w:style w:type="paragraph" w:styleId="Caption">
@@ -6643,7 +6621,6 @@
     <w:tblPr>
       <w:tblStyleRowBandSize w:val="1"/>
       <w:tblStyleColBandSize w:val="1"/>
-      <w:tblInd w:w="0" w:type="dxa"/>
       <w:tblBorders>
         <w:top w:val="single" w:sz="8" w:space="0" w:color="EA6F44" w:themeColor="accent1" w:themeTint="BF"/>
         <w:left w:val="single" w:sz="8" w:space="0" w:color="EA6F44" w:themeColor="accent1" w:themeTint="BF"/>
@@ -6651,12 +6628,6 @@
         <w:right w:val="single" w:sz="8" w:space="0" w:color="EA6F44" w:themeColor="accent1" w:themeTint="BF"/>
         <w:insideH w:val="single" w:sz="8" w:space="0" w:color="EA6F44" w:themeColor="accent1" w:themeTint="BF"/>
       </w:tblBorders>
-      <w:tblCellMar>
-        <w:top w:w="0" w:type="dxa"/>
-        <w:left w:w="108" w:type="dxa"/>
-        <w:bottom w:w="0" w:type="dxa"/>
-        <w:right w:w="108" w:type="dxa"/>
-      </w:tblCellMar>
     </w:tblPr>
     <w:tblStylePr w:type="firstRow">
       <w:pPr>
@@ -6749,19 +6720,12 @@
     <w:tblPr>
       <w:tblStyleRowBandSize w:val="1"/>
       <w:tblStyleColBandSize w:val="1"/>
-      <w:tblInd w:w="0" w:type="dxa"/>
       <w:tblBorders>
         <w:top w:val="single" w:sz="8" w:space="0" w:color="D34817" w:themeColor="accent1"/>
         <w:left w:val="single" w:sz="8" w:space="0" w:color="D34817" w:themeColor="accent1"/>
         <w:bottom w:val="single" w:sz="8" w:space="0" w:color="D34817" w:themeColor="accent1"/>
         <w:right w:val="single" w:sz="8" w:space="0" w:color="D34817" w:themeColor="accent1"/>
       </w:tblBorders>
-      <w:tblCellMar>
-        <w:top w:w="0" w:type="dxa"/>
-        <w:left w:w="108" w:type="dxa"/>
-        <w:bottom w:w="0" w:type="dxa"/>
-        <w:right w:w="108" w:type="dxa"/>
-      </w:tblCellMar>
     </w:tblPr>
     <w:tblStylePr w:type="firstRow">
       <w:pPr>

</xml_diff>